<commit_message>
Updating Final Presentation and Report
</commit_message>
<xml_diff>
--- a/Week5/Housing Sales Prices & Venues Data Analysis of Mumbai.docx
+++ b/Week5/Housing Sales Prices & Venues Data Analysis of Mumbai.docx
@@ -1035,25 +1035,16 @@
         <w:jc w:val="both"/>
       </w:pPr>
       <w:r>
-        <w:t xml:space="preserve">Cluster </w:t>
-      </w:r>
-      <w:r>
-        <w:t>3</w:t>
-      </w:r>
-      <w:r>
-        <w:t xml:space="preserve"> : “</w:t>
-      </w:r>
-      <w:r>
-        <w:t>Shipping Store</w:t>
-      </w:r>
-      <w:r>
-        <w:t xml:space="preserve"> Venues”</w:t>
-      </w:r>
-    </w:p>
-    <w:p>
-      <w:pPr>
-        <w:jc w:val="both"/>
-      </w:pPr>
+        <w:t>Cluster 3 : “Shipping Store Venues”</w:t>
+      </w:r>
+    </w:p>
+    <w:p>
+      <w:pPr>
+        <w:jc w:val="both"/>
+      </w:pPr>
+      <w:r>
+        <w:t>Cluster 4 : “Vegetarian Restaurant and Platform Venues”</w:t>
+      </w:r>
     </w:p>
     <w:p>
       <w:pPr>
@@ -1061,26 +1052,6 @@
       </w:pPr>
       <w:r>
         <w:lastRenderedPageBreak/>
-        <w:t xml:space="preserve">Cluster </w:t>
-      </w:r>
-      <w:r>
-        <w:t>4</w:t>
-      </w:r>
-      <w:r>
-        <w:t xml:space="preserve"> : “</w:t>
-      </w:r>
-      <w:r>
-        <w:t>Vegetarian Restaurant and Platform</w:t>
-      </w:r>
-      <w:r>
-        <w:t xml:space="preserve"> Venues”</w:t>
-      </w:r>
-    </w:p>
-    <w:p>
-      <w:pPr>
-        <w:jc w:val="both"/>
-      </w:pPr>
-      <w:r>
         <w:t>We can also examine that what is the frequency of average housing sales prices in different ranges. Thus, histogram can help to visualization:</w:t>
       </w:r>
     </w:p>
@@ -1145,7 +1116,13 @@
         <w:t>150</w:t>
       </w:r>
       <w:r>
-        <w:t>00 AHP : “Low Level HSP”</w:t>
+        <w:t>00 A</w:t>
+      </w:r>
+      <w:r>
+        <w:t>S</w:t>
+      </w:r>
+      <w:r>
+        <w:t>P : “Low Level HSP”</w:t>
       </w:r>
     </w:p>
     <w:p>
@@ -1159,59 +1136,62 @@
         <w:t>–</w:t>
       </w:r>
       <w:r>
-        <w:t>2</w:t>
-      </w:r>
-      <w:r>
-        <w:t>5000</w:t>
-      </w:r>
-      <w:r>
-        <w:t xml:space="preserve"> AHP : “Mid-1 Level HSP”</w:t>
-      </w:r>
-    </w:p>
-    <w:p>
-      <w:pPr>
-        <w:jc w:val="both"/>
-      </w:pPr>
-      <w:r>
-        <w:t>2</w:t>
-      </w:r>
-      <w:r>
-        <w:t>5000</w:t>
+        <w:t>25000</w:t>
+      </w:r>
+      <w:r>
+        <w:t xml:space="preserve"> A</w:t>
+      </w:r>
+      <w:r>
+        <w:t>S</w:t>
+      </w:r>
+      <w:r>
+        <w:t>P : “Mid-1 Level HSP”</w:t>
+      </w:r>
+    </w:p>
+    <w:p>
+      <w:pPr>
+        <w:jc w:val="both"/>
+      </w:pPr>
+      <w:r>
+        <w:t>25000</w:t>
       </w:r>
       <w:r>
         <w:t>–</w:t>
       </w:r>
       <w:r>
-        <w:t>3</w:t>
-      </w:r>
-      <w:r>
-        <w:t>5000</w:t>
-      </w:r>
-      <w:r>
-        <w:t xml:space="preserve"> AHP : “Mid-2 Level HSP”</w:t>
-      </w:r>
-    </w:p>
-    <w:p>
-      <w:pPr>
-        <w:jc w:val="both"/>
-      </w:pPr>
-      <w:r>
-        <w:t>3</w:t>
-      </w:r>
-      <w:r>
-        <w:t>5000</w:t>
+        <w:t>35000</w:t>
+      </w:r>
+      <w:r>
+        <w:t xml:space="preserve"> A</w:t>
+      </w:r>
+      <w:r>
+        <w:t>S</w:t>
+      </w:r>
+      <w:r>
+        <w:t>P : “Mid-2 Level HSP”</w:t>
+      </w:r>
+    </w:p>
+    <w:p>
+      <w:pPr>
+        <w:jc w:val="both"/>
+      </w:pPr>
+      <w:r>
+        <w:t>35000</w:t>
       </w:r>
       <w:r>
         <w:t>–</w:t>
       </w:r>
       <w:r>
-        <w:t>4</w:t>
-      </w:r>
-      <w:r>
-        <w:t>5000</w:t>
-      </w:r>
-      <w:r>
-        <w:t xml:space="preserve"> AHP : “High-1 Level HSP”</w:t>
+        <w:t>45000</w:t>
+      </w:r>
+      <w:r>
+        <w:t xml:space="preserve"> A</w:t>
+      </w:r>
+      <w:r>
+        <w:t>S</w:t>
+      </w:r>
+      <w:r>
+        <w:t>P : “High-1 Level HSP”</w:t>
       </w:r>
     </w:p>
     <w:p>
@@ -1222,13 +1202,16 @@
         <w:t xml:space="preserve">&gt; </w:t>
       </w:r>
       <w:r>
-        <w:t>4</w:t>
-      </w:r>
-      <w:r>
-        <w:t>5000</w:t>
-      </w:r>
-      <w:r>
-        <w:t xml:space="preserve"> AHP : “High-2 Level HSP”</w:t>
+        <w:t>45000</w:t>
+      </w:r>
+      <w:r>
+        <w:t xml:space="preserve"> AHP : “High-2 Level H</w:t>
+      </w:r>
+      <w:r>
+        <w:t>S</w:t>
+      </w:r>
+      <w:r>
+        <w:t>P”</w:t>
       </w:r>
     </w:p>
     <w:p>

</xml_diff>